<commit_message>
LSEPI FINAL (UPDATED 1)
</commit_message>
<xml_diff>
--- a/documents/ASE - LSEPI Final.docx
+++ b/documents/ASE - LSEPI Final.docx
@@ -13,15 +13,7 @@
     <w:p/>
     <w:p>
       <w:r>
-        <w:t xml:space="preserve">Firstly, one of the main issues that may be presented through the </w:t>
-      </w:r>
-      <w:proofErr w:type="spellStart"/>
-      <w:r>
-        <w:t>SustainWear</w:t>
-      </w:r>
-      <w:proofErr w:type="spellEnd"/>
-      <w:r>
-        <w:t xml:space="preserve"> system </w:t>
+        <w:t xml:space="preserve">Firstly, one of the main issues that may be presented through the SustainWear system </w:t>
       </w:r>
       <w:r>
         <w:t xml:space="preserve">is an </w:t>
@@ -243,168 +235,201 @@
         <w:rPr>
           <w:color w:val="000000" w:themeColor="text1"/>
         </w:rPr>
-        <w:t xml:space="preserve"> We also strengthened accessibility by following WCAG guidelines these support users with assistive technology needs by providing a simple predictable navigation structure. </w:t>
+        <w:t xml:space="preserve"> We also strengthened accessibility by following WCAG guidelines</w:t>
+      </w:r>
+      <w:r>
+        <w:rPr>
+          <w:color w:val="000000" w:themeColor="text1"/>
+        </w:rPr>
+        <w:t>, th</w:t>
+      </w:r>
+      <w:r>
+        <w:rPr>
+          <w:color w:val="000000" w:themeColor="text1"/>
+        </w:rPr>
+        <w:t>ese support users with assistive technology needs by providing a simple</w:t>
+      </w:r>
+      <w:r>
+        <w:rPr>
+          <w:color w:val="000000" w:themeColor="text1"/>
+        </w:rPr>
+        <w:t xml:space="preserve">, </w:t>
+      </w:r>
+      <w:r>
+        <w:rPr>
+          <w:color w:val="000000" w:themeColor="text1"/>
+        </w:rPr>
+        <w:t xml:space="preserve">predictable navigation structure. </w:t>
       </w:r>
     </w:p>
     <w:p>
       <w:pPr>
         <w:rPr>
           <w:color w:val="000000" w:themeColor="text1"/>
+        </w:rPr>
+      </w:pPr>
+    </w:p>
+    <w:p>
+      <w:r>
+        <w:t>A third legal and ethical issue to consider is the secure handling of user data</w:t>
+      </w:r>
+      <w:r>
+        <w:t>. T</w:t>
+      </w:r>
+      <w:r>
+        <w:t xml:space="preserve">o align with the GDPR legislation we </w:t>
+      </w:r>
+      <w:r>
+        <w:t xml:space="preserve">used </w:t>
+      </w:r>
+      <w:r>
+        <w:t>Clerk</w:t>
+      </w:r>
+      <w:r>
+        <w:t xml:space="preserve"> for authentication</w:t>
+      </w:r>
+      <w:r>
+        <w:t>. Clerk process</w:t>
+      </w:r>
+      <w:r>
+        <w:t>es</w:t>
+      </w:r>
+      <w:r>
+        <w:t xml:space="preserve"> sensitive information such as email addresses and account credentials </w:t>
+      </w:r>
+      <w:r>
+        <w:t xml:space="preserve">within a secure audited system. </w:t>
+      </w:r>
+    </w:p>
+    <w:p/>
+    <w:p>
+      <w:pPr>
+        <w:rPr>
+          <w:color w:val="000000"/>
+        </w:rPr>
+      </w:pPr>
+      <w:r>
+        <w:rPr>
+          <w:color w:val="000000"/>
+        </w:rPr>
+        <w:t xml:space="preserve">According to the Information Commissioner’s Office (ICO), organisations must implement “appropriate technical and organisational measures” to prevent unlawful processing or loss of personal data (ICO, n.d.). By using Clerk, we ensured the secure handling of user data as Clerk uses the most up to date encryption measures such as bcrypt which incorporates password salts and computational rounds to prevent brute-force and rainbow-table attacks. </w:t>
+      </w:r>
+      <w:r>
+        <w:rPr>
+          <w:color w:val="000000"/>
+        </w:rPr>
+        <w:t xml:space="preserve">Furthermore, secure-routing via role-based access allows user protection which </w:t>
+      </w:r>
+      <w:r>
+        <w:rPr>
+          <w:color w:val="000000"/>
+        </w:rPr>
+        <w:t>maintains</w:t>
+      </w:r>
+      <w:r>
+        <w:rPr>
+          <w:color w:val="000000"/>
+        </w:rPr>
+        <w:t xml:space="preserve"> </w:t>
+      </w:r>
+      <w:r>
+        <w:rPr>
+          <w:color w:val="000000"/>
+        </w:rPr>
+        <w:t>compliant</w:t>
+      </w:r>
+      <w:r>
+        <w:rPr>
+          <w:color w:val="000000"/>
+        </w:rPr>
+        <w:t xml:space="preserve"> and trust</w:t>
+      </w:r>
+      <w:r>
+        <w:rPr>
+          <w:color w:val="000000"/>
+        </w:rPr>
+        <w:t xml:space="preserve">worthy </w:t>
+      </w:r>
+      <w:r>
+        <w:rPr>
+          <w:color w:val="000000"/>
+        </w:rPr>
+        <w:t xml:space="preserve">without building </w:t>
+      </w:r>
+      <w:r>
+        <w:rPr>
+          <w:color w:val="000000"/>
+        </w:rPr>
+        <w:t>over complicated</w:t>
+      </w:r>
+      <w:r>
+        <w:rPr>
+          <w:color w:val="000000"/>
+        </w:rPr>
+        <w:t xml:space="preserve"> security layers </w:t>
+      </w:r>
+      <w:r>
+        <w:rPr>
+          <w:color w:val="000000"/>
+        </w:rPr>
+        <w:t>for</w:t>
+      </w:r>
+      <w:r>
+        <w:rPr>
+          <w:color w:val="000000"/>
+        </w:rPr>
+        <w:t xml:space="preserve"> our small </w:t>
+      </w:r>
+      <w:r>
+        <w:rPr>
+          <w:color w:val="000000"/>
+        </w:rPr>
+        <w:t xml:space="preserve">development </w:t>
+      </w:r>
+      <w:r>
+        <w:rPr>
+          <w:color w:val="000000"/>
+        </w:rPr>
+        <w:t>team.</w:t>
+      </w:r>
+    </w:p>
+    <w:p>
+      <w:pPr>
+        <w:rPr>
+          <w:color w:val="000000"/>
         </w:rPr>
       </w:pPr>
     </w:p>
     <w:p>
       <w:pPr>
         <w:rPr>
-          <w:color w:val="000000" w:themeColor="text1"/>
+          <w:color w:val="000000"/>
         </w:rPr>
       </w:pPr>
-    </w:p>
-    <w:p>
-      <w:pPr>
+      <w:r>
         <w:rPr>
           <w:color w:val="000000"/>
         </w:rPr>
-      </w:pPr>
-      <w:r>
-        <w:t>A third legal and ethical issue to consider is the secure handling of user data</w:t>
-      </w:r>
-      <w:r>
+        <w:t xml:space="preserve">Overall, the project required us to address </w:t>
+      </w:r>
+      <w:r>
+        <w:rPr>
+          <w:color w:val="000000"/>
+        </w:rPr>
+        <w:t>legal, ethical, social, professional, accessibility and sustainability considerations. By integrating secure authentication, accurate environmental data and an accessible design</w:t>
+      </w:r>
+      <w:r>
+        <w:rPr>
+          <w:color w:val="000000"/>
+        </w:rPr>
         <w:t>. T</w:t>
       </w:r>
       <w:r>
-        <w:t xml:space="preserve">o align with the GDPR legislation we </w:t>
-      </w:r>
-      <w:r>
-        <w:t xml:space="preserve">used </w:t>
-      </w:r>
-      <w:r>
-        <w:t>Clerk</w:t>
-      </w:r>
-      <w:r>
-        <w:t xml:space="preserve"> for authentication</w:t>
-      </w:r>
-      <w:r>
-        <w:t>. Clerk process</w:t>
-      </w:r>
-      <w:r>
-        <w:t>es</w:t>
-      </w:r>
-      <w:r>
-        <w:t xml:space="preserve"> sensitive information such as email addresses and account credentials </w:t>
-      </w:r>
-      <w:r>
-        <w:t xml:space="preserve">within a secure audited system. </w:t>
-      </w:r>
-      <w:r>
         <w:rPr>
           <w:color w:val="000000"/>
         </w:rPr>
-        <w:t xml:space="preserve">According to the Information Commissioner’s Office (ICO), organisations must implement “appropriate technical and organisational measures” to prevent unlawful processing or loss of personal data (ICO, n.d.). By using Clerk, we ensured the secure handling of user data as Clerk uses the most up to date encryption measures such as </w:t>
-      </w:r>
-      <w:proofErr w:type="spellStart"/>
-      <w:r>
-        <w:rPr>
-          <w:color w:val="000000"/>
-        </w:rPr>
-        <w:t>bcrypt</w:t>
-      </w:r>
-      <w:proofErr w:type="spellEnd"/>
-      <w:r>
-        <w:rPr>
-          <w:color w:val="000000"/>
-        </w:rPr>
-        <w:t xml:space="preserve"> which incorporates password salts and computational rounds to prevent brute-force and rainbow-table attacks. </w:t>
-      </w:r>
-      <w:r>
-        <w:rPr>
-          <w:color w:val="000000"/>
-        </w:rPr>
-        <w:t xml:space="preserve">Furthermore, secure-routing via role-based access allows user protection which </w:t>
-      </w:r>
-      <w:r>
-        <w:rPr>
-          <w:color w:val="000000"/>
-        </w:rPr>
-        <w:t>maintains</w:t>
-      </w:r>
-      <w:r>
-        <w:rPr>
-          <w:color w:val="000000"/>
-        </w:rPr>
-        <w:t xml:space="preserve"> </w:t>
-      </w:r>
-      <w:r>
-        <w:rPr>
-          <w:color w:val="000000"/>
-        </w:rPr>
-        <w:t>compliant</w:t>
-      </w:r>
-      <w:r>
-        <w:rPr>
-          <w:color w:val="000000"/>
-        </w:rPr>
-        <w:t xml:space="preserve"> and trust without building complex security layers with our small team. </w:t>
-      </w:r>
-    </w:p>
-    <w:p>
-      <w:pPr>
-        <w:rPr>
-          <w:color w:val="000000"/>
-        </w:rPr>
-      </w:pPr>
-    </w:p>
-    <w:p>
-      <w:pPr>
-        <w:rPr>
-          <w:color w:val="000000"/>
-        </w:rPr>
-      </w:pPr>
-      <w:r>
-        <w:rPr>
-          <w:color w:val="000000"/>
-        </w:rPr>
-        <w:t xml:space="preserve">Overall, the project required us to address </w:t>
-      </w:r>
-      <w:r>
-        <w:rPr>
-          <w:rFonts w:ascii="-webkit-standard" w:hAnsi="-webkit-standard"/>
-          <w:color w:val="000000"/>
-          <w:sz w:val="27"/>
-          <w:szCs w:val="27"/>
-        </w:rPr>
-        <w:t>legal, ethical, social, professional, accessibility and sustainability considerations</w:t>
-      </w:r>
-      <w:r>
-        <w:rPr>
-          <w:rFonts w:ascii="-webkit-standard" w:hAnsi="-webkit-standard"/>
-          <w:color w:val="000000"/>
-          <w:sz w:val="27"/>
-          <w:szCs w:val="27"/>
-        </w:rPr>
-        <w:t xml:space="preserve">. By integrating secure authentication, accurate environmental data and an accessible design the system reflects responsible and professional software engineering practices. </w:t>
-      </w:r>
-    </w:p>
-    <w:p>
-      <w:pPr>
-        <w:rPr>
-          <w:color w:val="000000" w:themeColor="text1"/>
-        </w:rPr>
-      </w:pPr>
-    </w:p>
-    <w:p>
-      <w:pPr>
-        <w:rPr>
-          <w:color w:val="000000" w:themeColor="text1"/>
-        </w:rPr>
-      </w:pPr>
-    </w:p>
-    <w:p>
-      <w:pPr>
-        <w:rPr>
-          <w:color w:val="000000" w:themeColor="text1"/>
-        </w:rPr>
-      </w:pPr>
+        <w:t>he system reflects responsible and professional software engineering practices.</w:t>
+      </w:r>
     </w:p>
     <w:sdt>
       <w:sdtPr>
@@ -572,22 +597,6 @@
         </w:sdt>
       </w:sdtContent>
     </w:sdt>
-    <w:p>
-      <w:pPr>
-        <w:pStyle w:val="NormalWeb"/>
-        <w:rPr>
-          <w:rFonts w:asciiTheme="minorHAnsi" w:hAnsiTheme="minorHAnsi"/>
-          <w:color w:val="000000"/>
-        </w:rPr>
-      </w:pPr>
-    </w:p>
-    <w:p>
-      <w:pPr>
-        <w:rPr>
-          <w:color w:val="000000" w:themeColor="text1"/>
-        </w:rPr>
-      </w:pPr>
-    </w:p>
     <w:p>
       <w:pPr>
         <w:rPr>

</xml_diff>